<commit_message>
added week 7 and week 8 files
</commit_message>
<xml_diff>
--- a/week-7-mar-11-2016/assignment/e63_Assign07_Cassandra-1.docx
+++ b/week-7-mar-11-2016/assignment/e63_Assign07_Cassandra-1.docx
@@ -428,15 +428,13 @@
         </w:rPr>
         <w:t xml:space="preserve">CREATE KEYSPACE </w:t>
       </w:r>
-      <w:proofErr w:type="spellStart"/>
-      <w:r>
-        <w:rPr>
-          <w:rFonts w:ascii="Courier New" w:hAnsi="Courier New" w:cs="Courier New"/>
-          <w:sz w:val="24"/>
-        </w:rPr>
-        <w:t>mykeyspace</w:t>
-      </w:r>
-      <w:proofErr w:type="spellEnd"/>
+      <w:r>
+        <w:rPr>
+          <w:rFonts w:ascii="Courier New" w:hAnsi="Courier New" w:cs="Courier New"/>
+          <w:sz w:val="24"/>
+        </w:rPr>
+        <w:t>assignment7_problem1</w:t>
+      </w:r>
       <w:r>
         <w:rPr>
           <w:rFonts w:ascii="Courier New" w:hAnsi="Courier New" w:cs="Courier New"/>
@@ -522,7 +520,21 @@
           <w:rFonts w:cs="Arial"/>
           <w:sz w:val="24"/>
         </w:rPr>
-        <w:t xml:space="preserve"> table person (</w:t>
+        <w:t xml:space="preserve"> table </w:t>
+      </w:r>
+      <w:r>
+        <w:rPr>
+          <w:rFonts w:ascii="Courier New" w:hAnsi="Courier New" w:cs="Courier New"/>
+          <w:sz w:val="24"/>
+        </w:rPr>
+        <w:t>assignment7_problem1.</w:t>
+      </w:r>
+      <w:r>
+        <w:rPr>
+          <w:rFonts w:cs="Arial"/>
+          <w:sz w:val="24"/>
+        </w:rPr>
+        <w:t>person (</w:t>
       </w:r>
       <w:proofErr w:type="spellStart"/>
       <w:r>
@@ -634,7 +646,21 @@
           <w:rFonts w:cs="Arial"/>
           <w:sz w:val="24"/>
         </w:rPr>
-        <w:t xml:space="preserve"> into person (</w:t>
+        <w:t xml:space="preserve"> into </w:t>
+      </w:r>
+      <w:r>
+        <w:rPr>
+          <w:rFonts w:ascii="Courier New" w:hAnsi="Courier New" w:cs="Courier New"/>
+          <w:sz w:val="24"/>
+        </w:rPr>
+        <w:t>assignment7_problem1.</w:t>
+      </w:r>
+      <w:r>
+        <w:rPr>
+          <w:rFonts w:cs="Arial"/>
+          <w:sz w:val="24"/>
+        </w:rPr>
+        <w:t>person (</w:t>
       </w:r>
       <w:proofErr w:type="spellStart"/>
       <w:r>
@@ -692,6 +718,14 @@
           <w:sz w:val="24"/>
         </w:rPr>
       </w:pPr>
+    </w:p>
+    <w:p>
+      <w:pPr>
+        <w:rPr>
+          <w:rFonts w:cs="Arial"/>
+          <w:sz w:val="24"/>
+        </w:rPr>
+      </w:pPr>
       <w:proofErr w:type="gramStart"/>
       <w:r>
         <w:rPr>
@@ -706,7 +740,21 @@
           <w:rFonts w:cs="Arial"/>
           <w:sz w:val="24"/>
         </w:rPr>
-        <w:t xml:space="preserve"> into person (</w:t>
+        <w:t xml:space="preserve"> into </w:t>
+      </w:r>
+      <w:r>
+        <w:rPr>
+          <w:rFonts w:ascii="Courier New" w:hAnsi="Courier New" w:cs="Courier New"/>
+          <w:sz w:val="24"/>
+        </w:rPr>
+        <w:t>assignment7_problem1.</w:t>
+      </w:r>
+      <w:r>
+        <w:rPr>
+          <w:rFonts w:cs="Arial"/>
+          <w:sz w:val="24"/>
+        </w:rPr>
+        <w:t>person (</w:t>
       </w:r>
       <w:proofErr w:type="spellStart"/>
       <w:r>
@@ -780,6 +828,14 @@
           <w:sz w:val="24"/>
         </w:rPr>
       </w:pPr>
+    </w:p>
+    <w:p>
+      <w:pPr>
+        <w:rPr>
+          <w:rFonts w:cs="Arial"/>
+          <w:sz w:val="24"/>
+        </w:rPr>
+      </w:pPr>
       <w:proofErr w:type="gramStart"/>
       <w:r>
         <w:rPr>
@@ -794,7 +850,21 @@
           <w:rFonts w:cs="Arial"/>
           <w:sz w:val="24"/>
         </w:rPr>
-        <w:t xml:space="preserve"> into person (</w:t>
+        <w:t xml:space="preserve"> into </w:t>
+      </w:r>
+      <w:r>
+        <w:rPr>
+          <w:rFonts w:ascii="Courier New" w:hAnsi="Courier New" w:cs="Courier New"/>
+          <w:sz w:val="24"/>
+        </w:rPr>
+        <w:t>assignment7_problem1.</w:t>
+      </w:r>
+      <w:r>
+        <w:rPr>
+          <w:rFonts w:cs="Arial"/>
+          <w:sz w:val="24"/>
+        </w:rPr>
+        <w:t>person (</w:t>
       </w:r>
       <w:proofErr w:type="spellStart"/>
       <w:r>
@@ -898,8 +968,46 @@
           <w:rFonts w:cs="Arial"/>
           <w:sz w:val="24"/>
         </w:rPr>
-        <w:t xml:space="preserve"> * from person;</w:t>
-      </w:r>
+        <w:t xml:space="preserve"> * from </w:t>
+      </w:r>
+      <w:r>
+        <w:rPr>
+          <w:rFonts w:ascii="Courier New" w:hAnsi="Courier New" w:cs="Courier New"/>
+          <w:sz w:val="24"/>
+        </w:rPr>
+        <w:t>assignment7_problem1.</w:t>
+      </w:r>
+      <w:r>
+        <w:rPr>
+          <w:rFonts w:cs="Arial"/>
+          <w:sz w:val="24"/>
+        </w:rPr>
+        <w:t>person;</w:t>
+      </w:r>
+    </w:p>
+    <w:p>
+      <w:pPr>
+        <w:rPr>
+          <w:rFonts w:cs="Arial"/>
+          <w:sz w:val="24"/>
+        </w:rPr>
+      </w:pPr>
+    </w:p>
+    <w:p>
+      <w:pPr>
+        <w:rPr>
+          <w:rFonts w:cs="Arial"/>
+          <w:sz w:val="24"/>
+        </w:rPr>
+      </w:pPr>
+    </w:p>
+    <w:p>
+      <w:pPr>
+        <w:rPr>
+          <w:rFonts w:cs="Arial"/>
+          <w:sz w:val="24"/>
+        </w:rPr>
+      </w:pPr>
     </w:p>
     <w:p>
       <w:pPr>
@@ -992,180 +1100,172 @@
           <w:rFonts w:cs="Arial"/>
           <w:sz w:val="24"/>
         </w:rPr>
+        <w:t xml:space="preserve"> Properly set the </w:t>
+      </w:r>
+      <w:r>
+        <w:rPr>
+          <w:rFonts w:ascii="Courier New" w:hAnsi="Courier New" w:cs="Courier New"/>
+          <w:sz w:val="22"/>
+          <w:szCs w:val="22"/>
+        </w:rPr>
+        <w:t>Build P</w:t>
+      </w:r>
+      <w:r>
+        <w:rPr>
+          <w:rFonts w:ascii="Courier New" w:hAnsi="Courier New" w:cs="Courier New"/>
+          <w:sz w:val="22"/>
+          <w:szCs w:val="22"/>
+        </w:rPr>
+        <w:t>ath</w:t>
+      </w:r>
+      <w:r>
+        <w:rPr>
+          <w:rFonts w:cs="Arial"/>
+          <w:sz w:val="24"/>
+        </w:rPr>
+        <w:t xml:space="preserve"> of your</w:t>
+      </w:r>
+      <w:r>
+        <w:rPr>
+          <w:rFonts w:cs="Arial"/>
+          <w:sz w:val="24"/>
+        </w:rPr>
+        <w:t xml:space="preserve"> project. Make sure that Cassandra is started. Run your </w:t>
+      </w:r>
+      <w:proofErr w:type="spellStart"/>
+      <w:r>
+        <w:rPr>
+          <w:rFonts w:ascii="Courier New" w:hAnsi="Courier New" w:cs="Courier New"/>
+          <w:sz w:val="22"/>
+          <w:szCs w:val="22"/>
+        </w:rPr>
+        <w:t>SimpleClient</w:t>
+      </w:r>
+      <w:proofErr w:type="spellEnd"/>
+      <w:r>
+        <w:rPr>
+          <w:rFonts w:cs="Arial"/>
+          <w:sz w:val="24"/>
+        </w:rPr>
+        <w:t xml:space="preserve"> class as a Java Application. Capture console output. It should basically say that you are running a single machine </w:t>
+      </w:r>
+      <w:r>
+        <w:rPr>
+          <w:rFonts w:cs="Arial"/>
+          <w:sz w:val="24"/>
+        </w:rPr>
+        <w:t xml:space="preserve">Cassandra </w:t>
+      </w:r>
+      <w:r>
+        <w:rPr>
+          <w:rFonts w:cs="Arial"/>
+          <w:sz w:val="24"/>
+        </w:rPr>
+        <w:t xml:space="preserve">cluster on the host 127.0.0.1. </w:t>
+      </w:r>
+    </w:p>
+    <w:p>
+      <w:pPr>
+        <w:rPr>
+          <w:rFonts w:cs="Arial"/>
+          <w:sz w:val="24"/>
+        </w:rPr>
+      </w:pPr>
+    </w:p>
+    <w:p>
+      <w:pPr>
+        <w:rPr>
+          <w:rFonts w:cs="Arial"/>
+          <w:sz w:val="24"/>
+        </w:rPr>
+      </w:pPr>
+      <w:r>
+        <w:rPr>
+          <w:rFonts w:cs="Arial"/>
+          <w:b/>
+          <w:sz w:val="24"/>
+        </w:rPr>
+        <w:t>Problem 3)</w:t>
+      </w:r>
+      <w:r>
+        <w:rPr>
+          <w:rFonts w:cs="Arial"/>
+          <w:sz w:val="24"/>
+        </w:rPr>
+        <w:t xml:space="preserve"> Write a simple Java client starting from the attached Java</w:t>
+      </w:r>
+      <w:r>
+        <w:rPr>
+          <w:rFonts w:cs="Arial"/>
+          <w:sz w:val="24"/>
+        </w:rPr>
+        <w:t xml:space="preserve"> class</w:t>
+      </w:r>
+      <w:r>
+        <w:rPr>
+          <w:rFonts w:ascii="Courier New" w:hAnsi="Courier New" w:cs="Courier New"/>
+          <w:sz w:val="22"/>
+          <w:szCs w:val="22"/>
+        </w:rPr>
         <w:t xml:space="preserve"> </w:t>
       </w:r>
-      <w:r>
-        <w:rPr>
-          <w:rFonts w:cs="Arial"/>
-          <w:sz w:val="24"/>
-        </w:rPr>
-        <w:lastRenderedPageBreak/>
-        <w:t xml:space="preserve">Properly set the </w:t>
-      </w:r>
-      <w:r>
-        <w:rPr>
-          <w:rFonts w:ascii="Courier New" w:hAnsi="Courier New" w:cs="Courier New"/>
-          <w:sz w:val="22"/>
-          <w:szCs w:val="22"/>
-        </w:rPr>
-        <w:t>Build P</w:t>
-      </w:r>
-      <w:r>
-        <w:rPr>
-          <w:rFonts w:ascii="Courier New" w:hAnsi="Courier New" w:cs="Courier New"/>
-          <w:sz w:val="22"/>
-          <w:szCs w:val="22"/>
-        </w:rPr>
-        <w:t>ath</w:t>
-      </w:r>
-      <w:r>
-        <w:rPr>
-          <w:rFonts w:cs="Arial"/>
-          <w:sz w:val="24"/>
-        </w:rPr>
-        <w:t xml:space="preserve"> of your</w:t>
-      </w:r>
-      <w:r>
-        <w:rPr>
-          <w:rFonts w:cs="Arial"/>
-          <w:sz w:val="24"/>
-        </w:rPr>
-        <w:t xml:space="preserve"> project. Make sure that Cassandra is started. Run your </w:t>
-      </w:r>
-      <w:proofErr w:type="spellStart"/>
-      <w:r>
-        <w:rPr>
-          <w:rFonts w:ascii="Courier New" w:hAnsi="Courier New" w:cs="Courier New"/>
-          <w:sz w:val="22"/>
-          <w:szCs w:val="22"/>
-        </w:rPr>
-        <w:t>SimpleClient</w:t>
-      </w:r>
-      <w:proofErr w:type="spellEnd"/>
-      <w:r>
-        <w:rPr>
-          <w:rFonts w:cs="Arial"/>
-          <w:sz w:val="24"/>
-        </w:rPr>
-        <w:t xml:space="preserve"> class as a Java Application. Capture console output. It should basically say that you are running a single machine </w:t>
-      </w:r>
-      <w:r>
-        <w:rPr>
-          <w:rFonts w:cs="Arial"/>
-          <w:sz w:val="24"/>
-        </w:rPr>
-        <w:t xml:space="preserve">Cassandra </w:t>
-      </w:r>
-      <w:r>
-        <w:rPr>
-          <w:rFonts w:cs="Arial"/>
-          <w:sz w:val="24"/>
-        </w:rPr>
-        <w:t xml:space="preserve">cluster on the host 127.0.0.1. </w:t>
-      </w:r>
-    </w:p>
-    <w:p>
-      <w:pPr>
-        <w:rPr>
-          <w:rFonts w:cs="Arial"/>
-          <w:sz w:val="24"/>
-        </w:rPr>
-      </w:pPr>
-    </w:p>
-    <w:p>
-      <w:pPr>
-        <w:rPr>
-          <w:rFonts w:cs="Arial"/>
-          <w:sz w:val="24"/>
-        </w:rPr>
-      </w:pPr>
-      <w:r>
-        <w:rPr>
-          <w:rFonts w:cs="Arial"/>
-          <w:b/>
-          <w:sz w:val="24"/>
-        </w:rPr>
-        <w:t>Problem 3)</w:t>
-      </w:r>
-      <w:r>
-        <w:rPr>
-          <w:rFonts w:cs="Arial"/>
-          <w:sz w:val="24"/>
-        </w:rPr>
-        <w:t xml:space="preserve"> Write a simple Java client starting from the attached Java</w:t>
-      </w:r>
-      <w:r>
-        <w:rPr>
-          <w:rFonts w:cs="Arial"/>
-          <w:sz w:val="24"/>
-        </w:rPr>
-        <w:t xml:space="preserve"> class</w:t>
-      </w:r>
-      <w:r>
-        <w:rPr>
-          <w:rFonts w:ascii="Courier New" w:hAnsi="Courier New" w:cs="Courier New"/>
-          <w:sz w:val="22"/>
-          <w:szCs w:val="22"/>
+      <w:proofErr w:type="spellStart"/>
+      <w:r>
+        <w:rPr>
+          <w:rFonts w:ascii="Courier New" w:hAnsi="Courier New" w:cs="Courier New"/>
+          <w:sz w:val="22"/>
+          <w:szCs w:val="22"/>
+        </w:rPr>
+        <w:t>CQLClient</w:t>
+      </w:r>
+      <w:proofErr w:type="spellEnd"/>
+      <w:r>
+        <w:rPr>
+          <w:rFonts w:cs="Arial"/>
+          <w:sz w:val="24"/>
+        </w:rPr>
+        <w:t xml:space="preserve"> to your Java project. As you can see </w:t>
+      </w:r>
+      <w:r>
+        <w:rPr>
+          <w:rFonts w:cs="Arial"/>
+          <w:sz w:val="24"/>
+        </w:rPr>
+        <w:t xml:space="preserve">this class performs basic CQL operations on your </w:t>
+      </w:r>
+      <w:proofErr w:type="spellStart"/>
+      <w:r>
+        <w:rPr>
+          <w:rFonts w:cs="Arial"/>
+          <w:sz w:val="24"/>
+        </w:rPr>
+        <w:t>Cassandara</w:t>
+      </w:r>
+      <w:proofErr w:type="spellEnd"/>
+      <w:r>
+        <w:rPr>
+          <w:rFonts w:cs="Arial"/>
+          <w:sz w:val="24"/>
+        </w:rPr>
+        <w:t xml:space="preserve"> database. It opens a session to </w:t>
+      </w:r>
+      <w:r>
+        <w:rPr>
+          <w:rFonts w:cs="Arial"/>
+          <w:sz w:val="24"/>
+        </w:rPr>
+        <w:t>Cassandra cluster, creates a</w:t>
+      </w:r>
+      <w:r>
+        <w:rPr>
+          <w:rFonts w:cs="Arial"/>
+          <w:sz w:val="24"/>
         </w:rPr>
         <w:t xml:space="preserve"> </w:t>
       </w:r>
       <w:proofErr w:type="spellStart"/>
       <w:r>
         <w:rPr>
-          <w:rFonts w:ascii="Courier New" w:hAnsi="Courier New" w:cs="Courier New"/>
-          <w:sz w:val="22"/>
-          <w:szCs w:val="22"/>
-        </w:rPr>
-        <w:t>CQLClient</w:t>
-      </w:r>
-      <w:proofErr w:type="spellEnd"/>
-      <w:r>
-        <w:rPr>
-          <w:rFonts w:cs="Arial"/>
-          <w:sz w:val="24"/>
-        </w:rPr>
-        <w:t xml:space="preserve"> to your Java project. As you can see </w:t>
-      </w:r>
-      <w:r>
-        <w:rPr>
-          <w:rFonts w:cs="Arial"/>
-          <w:sz w:val="24"/>
-        </w:rPr>
-        <w:t xml:space="preserve">this class performs basic CQL operations on your </w:t>
-      </w:r>
-      <w:proofErr w:type="spellStart"/>
-      <w:r>
-        <w:rPr>
-          <w:rFonts w:cs="Arial"/>
-          <w:sz w:val="24"/>
-        </w:rPr>
-        <w:t>Cassandara</w:t>
-      </w:r>
-      <w:proofErr w:type="spellEnd"/>
-      <w:r>
-        <w:rPr>
-          <w:rFonts w:cs="Arial"/>
-          <w:sz w:val="24"/>
-        </w:rPr>
-        <w:t xml:space="preserve"> database. It opens a session to </w:t>
-      </w:r>
-      <w:r>
-        <w:rPr>
-          <w:rFonts w:cs="Arial"/>
-          <w:sz w:val="24"/>
-        </w:rPr>
-        <w:t>Cassandra cluster, creates a</w:t>
-      </w:r>
-      <w:r>
-        <w:rPr>
-          <w:rFonts w:cs="Arial"/>
-          <w:sz w:val="24"/>
-        </w:rPr>
-        <w:t xml:space="preserve"> </w:t>
-      </w:r>
-      <w:proofErr w:type="spellStart"/>
-      <w:r>
-        <w:rPr>
           <w:rFonts w:cs="Arial"/>
           <w:sz w:val="24"/>
         </w:rPr>
@@ -1282,6 +1382,8 @@
           <w:sz w:val="24"/>
         </w:rPr>
       </w:pPr>
+      <w:bookmarkStart w:id="0" w:name="_GoBack"/>
+      <w:bookmarkEnd w:id="0"/>
     </w:p>
     <w:p>
       <w:pPr>
@@ -1853,6 +1955,7 @@
           <w:sz w:val="24"/>
           <w:szCs w:val="24"/>
         </w:rPr>
+        <w:lastRenderedPageBreak/>
         <w:t>creating a bound statement from th</w:t>
       </w:r>
       <w:r>
@@ -2023,7 +2126,6 @@
           <w:sz w:val="22"/>
           <w:szCs w:val="22"/>
         </w:rPr>
-        <w:lastRenderedPageBreak/>
         <w:t xml:space="preserve">      </w:t>
       </w:r>
       <w:r>
@@ -3632,7 +3734,6 @@
           <w:rFonts w:ascii="Courier New" w:hAnsi="Courier New" w:cs="Courier New"/>
           <w:sz w:val="24"/>
         </w:rPr>
-        <w:lastRenderedPageBreak/>
         <w:t xml:space="preserve">CREATE </w:t>
       </w:r>
       <w:r>
@@ -3724,8 +3825,6 @@
         </w:rPr>
         <w:t>' : 1 };</w:t>
       </w:r>
-      <w:bookmarkStart w:id="0" w:name="_GoBack"/>
-      <w:bookmarkEnd w:id="0"/>
     </w:p>
     <w:p>
       <w:pPr>
@@ -3898,7 +3997,7 @@
           <w:rPr>
             <w:noProof/>
           </w:rPr>
-          <w:t>4</w:t>
+          <w:t>2</w:t>
         </w:r>
         <w:r>
           <w:rPr>

</xml_diff>